<commit_message>
spinner en ticket toegevoegd
</commit_message>
<xml_diff>
--- a/informatie.docx
+++ b/informatie.docx
@@ -12,15 +12,13 @@
       </w:r>
       <w:proofErr w:type="spellEnd"/>
       <w:r>
-        <w:t xml:space="preserve"> project </w:t>
+        <w:t xml:space="preserve"> project kop</w:t>
       </w:r>
-      <w:proofErr w:type="spellStart"/>
       <w:r>
-        <w:t>kopelen</w:t>
+        <w:t>p</w:t>
       </w:r>
-      <w:proofErr w:type="spellEnd"/>
       <w:r>
-        <w:t xml:space="preserve"> aan git : </w:t>
+        <w:t xml:space="preserve">elen aan git : </w:t>
       </w:r>
     </w:p>
     <w:p/>
@@ -59,14 +57,37 @@
         <w:t>cursus over navigatie en fragmenten :</w:t>
       </w:r>
     </w:p>
+    <w:p/>
+    <w:p>
+      <w:hyperlink r:id="rId6" w:history="1">
+        <w:r>
+          <w:rPr>
+            <w:rStyle w:val="Hyperlink"/>
+          </w:rPr>
+          <w:t>https://www.udemy.com/course/the-complete-kotlin-developer-course/learn/lecture/11264914#overview</w:t>
+        </w:r>
+      </w:hyperlink>
+    </w:p>
+    <w:p/>
+    <w:p>
+      <w:r>
+        <w:t xml:space="preserve">Spinner : </w:t>
+      </w:r>
+    </w:p>
+    <w:p>
+      <w:hyperlink r:id="rId7" w:history="1">
+        <w:r>
+          <w:rPr>
+            <w:rStyle w:val="Hyperlink"/>
+          </w:rPr>
+          <w:t>https://www.youtube.com/watch?v=KVs2eKiM_uA</w:t>
+        </w:r>
+      </w:hyperlink>
+    </w:p>
+    <w:p/>
     <w:p>
       <w:bookmarkStart w:id="0" w:name="_GoBack"/>
       <w:bookmarkEnd w:id="0"/>
-    </w:p>
-    <w:p>
-      <w:r>
-        <w:t>https://www.udemy.com/course/the-complete-kotlin-developer-course/learn/lecture/11264914#overview</w:t>
-      </w:r>
     </w:p>
     <w:sectPr>
       <w:pgSz w:w="11906" w:h="16838"/>

</xml_diff>